<commit_message>
vault backup: 2025-12-24 17:27:25
</commit_message>
<xml_diff>
--- a/10-areas/Relationships/Divorce/Respondent (Mark)/Court Documents/Form E Questionnaire - Concise.docx
+++ b/10-areas/Relationships/Divorce/Respondent (Mark)/Court Documents/Form E Questionnaire - Concise.docx
@@ -352,7 +352,7 @@
           <w:u w:val="single"/>
           <w:spacing w:val="0"/>
         </w:rPr>
-        <w:t xml:space="preserve">As to Section 2.4 &amp; 2.15 (Undisclosed Investments / M+G Payment)</w:t>
+        <w:t xml:space="preserve">As to Section 2.4 &amp; 2.15 (Undisclosed Share Scheme / M+G Payment)</w:t>
       </w:r>
     </w:p>
     <w:p>
@@ -386,19 +386,20 @@
           <w:sz-cs w:val="29"/>
           <w:spacing w:val="0"/>
         </w:rPr>
-        <w:t xml:space="preserve"> on 4 June 2025. Please:</w:t>
-      </w:r>
-    </w:p>
-    <w:p>
-      <w:pPr>
-        <w:ind w:left="720" w:first-line="-720"/>
-        <w:spacing w:after="100"/>
-      </w:pPr>
-      <w:r>
-        <w:rPr>
-          <w:rFonts w:ascii="Arial" w:hAnsi="Arial" w:cs="Arial"/>
-          <w:sz w:val="29"/>
-          <w:sz-cs w:val="29"/>
+        <w:t xml:space="preserve"> on 4 June 2025. The Respondent is aware that the Applicant participates (or participated) in an employee share/option scheme. Please:</w:t>
+      </w:r>
+    </w:p>
+    <w:p>
+      <w:pPr>
+        <w:ind w:left="720" w:first-line="-720"/>
+        <w:spacing w:after="100"/>
+      </w:pPr>
+      <w:r>
+        <w:rPr>
+          <w:rFonts w:ascii="Arial" w:hAnsi="Arial" w:cs="Arial"/>
+          <w:sz w:val="29"/>
+          <w:sz-cs w:val="29"/>
+          <w:b/>
         </w:rPr>
         <w:t xml:space="preserve"/>
         <w:tab/>
@@ -411,9 +412,19 @@
           <w:rFonts w:ascii="Arial" w:hAnsi="Arial" w:cs="Arial"/>
           <w:sz w:val="29"/>
           <w:sz-cs w:val="29"/>
-          <w:spacing w:val="0"/>
-        </w:rPr>
-        <w:t xml:space="preserve">Explain the nature of this payment (dividend, share sale, pension drawdown?).</w:t>
+          <w:b/>
+          <w:spacing w:val="0"/>
+        </w:rPr>
+        <w:t xml:space="preserve">Provide full details</w:t>
+      </w:r>
+      <w:r>
+        <w:rPr>
+          <w:rFonts w:ascii="Arial" w:hAnsi="Arial" w:cs="Arial"/>
+          <w:sz w:val="29"/>
+          <w:sz-cs w:val="29"/>
+          <w:spacing w:val="0"/>
+        </w:rPr>
+        <w:t xml:space="preserve"> of any Share Incentive Plan (SIP), SAYE, or Stock Option scheme operated by your current or former employer, including the number of units held (vested or unvested).</w:t>
       </w:r>
     </w:p>
     <w:p>
@@ -440,7 +451,7 @@
           <w:sz-cs w:val="29"/>
           <w:spacing w:val="0"/>
         </w:rPr>
-        <w:t xml:space="preserve">Confirm if the Applicant holds any continuing interest in an M&amp;G investment, pension, or employee share scheme.</w:t>
+        <w:t xml:space="preserve">Confirm if the Â£1,912.47 M+G payment was a dividend or payout from this scheme.</w:t>
       </w:r>
     </w:p>
     <w:p>
@@ -469,16 +480,16 @@
           <w:b/>
           <w:spacing w:val="0"/>
         </w:rPr>
-        <w:t xml:space="preserve">Provide documentation</w:t>
-      </w:r>
-      <w:r>
-        <w:rPr>
-          <w:rFonts w:ascii="Arial" w:hAnsi="Arial" w:cs="Arial"/>
-          <w:sz w:val="29"/>
-          <w:sz-cs w:val="29"/>
-          <w:spacing w:val="0"/>
-        </w:rPr>
-        <w:t xml:space="preserve"> evidencing the source of this payment (e.g., dividend voucher, contract note).</w:t>
+        <w:t xml:space="preserve">Provide the scheme statement</w:t>
+      </w:r>
+      <w:r>
+        <w:rPr>
+          <w:rFonts w:ascii="Arial" w:hAnsi="Arial" w:cs="Arial"/>
+          <w:sz w:val="29"/>
+          <w:sz-cs w:val="29"/>
+          <w:spacing w:val="0"/>
+        </w:rPr>
+        <w:t xml:space="preserve"> or documentation showing current holdings and value.</w:t>
       </w:r>
     </w:p>
     <w:p>
@@ -659,7 +670,7 @@
           <w:sz-cs w:val="29"/>
           <w:spacing w:val="0"/>
         </w:rPr>
-        <w:t xml:space="preserve">The Applicant states "Nil" foreign assets. Bank statements show remittances to the Philippines totaling Â£3,524.79 (Aug 24 - Oct 25) via Remitly, Ms. Joylyn Gray, and Ms. Lucy Timog. Please:</w:t>
+        <w:t xml:space="preserve">The Applicant states "Nil" foreign assets. However, bank statements show remittances to the Philippines totaling Â£3,524.79 (Aug 24 - Oct 25). The Respondent is aware of the Applicant's prior stated intention to purchase land. Please:</w:t>
       </w:r>
     </w:p>
     <w:p>
@@ -686,7 +697,53 @@
           <w:sz-cs w:val="29"/>
           <w:spacing w:val="0"/>
         </w:rPr>
-        <w:t xml:space="preserve">Confirm if any funds relate to the purchase or improvement of land/property. If so, </w:t>
+        <w:t xml:space="preserve">Specifically </w:t>
+      </w:r>
+      <w:r>
+        <w:rPr>
+          <w:rFonts w:ascii="Arial" w:hAnsi="Arial" w:cs="Arial"/>
+          <w:sz w:val="29"/>
+          <w:sz-cs w:val="29"/>
+          <w:b/>
+          <w:spacing w:val="0"/>
+        </w:rPr>
+        <w:t xml:space="preserve">confirm or deny</w:t>
+      </w:r>
+      <w:r>
+        <w:rPr>
+          <w:rFonts w:ascii="Arial" w:hAnsi="Arial" w:cs="Arial"/>
+          <w:sz w:val="29"/>
+          <w:sz-cs w:val="29"/>
+          <w:spacing w:val="0"/>
+        </w:rPr>
+        <w:t xml:space="preserve"> whether the Applicant holds any legal or beneficial interest (solely or jointly) in land or property in the Philippines.</w:t>
+      </w:r>
+    </w:p>
+    <w:p>
+      <w:pPr>
+        <w:ind w:left="720" w:first-line="-720"/>
+        <w:spacing w:after="100"/>
+      </w:pPr>
+      <w:r>
+        <w:rPr>
+          <w:rFonts w:ascii="Arial" w:hAnsi="Arial" w:cs="Arial"/>
+          <w:sz w:val="29"/>
+          <w:sz-cs w:val="29"/>
+        </w:rPr>
+        <w:t xml:space="preserve"/>
+        <w:tab/>
+        <w:t xml:space="preserve">b</w:t>
+        <w:tab/>
+        <w:t xml:space="preserve"/>
+      </w:r>
+      <w:r>
+        <w:rPr>
+          <w:rFonts w:ascii="Arial" w:hAnsi="Arial" w:cs="Arial"/>
+          <w:sz w:val="29"/>
+          <w:sz-cs w:val="29"/>
+          <w:spacing w:val="0"/>
+        </w:rPr>
+        <w:t xml:space="preserve">If "Yes", </w:t>
       </w:r>
       <w:r>
         <w:rPr>
@@ -721,34 +778,6 @@
         </w:rPr>
         <w:t xml:space="preserve"/>
         <w:tab/>
-        <w:t xml:space="preserve">b</w:t>
-        <w:tab/>
-        <w:t xml:space="preserve"/>
-      </w:r>
-      <w:r>
-        <w:rPr>
-          <w:rFonts w:ascii="Arial" w:hAnsi="Arial" w:cs="Arial"/>
-          <w:sz w:val="29"/>
-          <w:sz-cs w:val="29"/>
-          <w:spacing w:val="0"/>
-        </w:rPr>
-        <w:t xml:space="preserve">If these are family remittances, explain the affordability of Â£235/month given the claimed deficit in income needs.</w:t>
-      </w:r>
-    </w:p>
-    <w:p>
-      <w:pPr>
-        <w:ind w:left="720" w:first-line="-720"/>
-        <w:spacing w:after="100"/>
-      </w:pPr>
-      <w:r>
-        <w:rPr>
-          <w:rFonts w:ascii="Arial" w:hAnsi="Arial" w:cs="Arial"/>
-          <w:sz w:val="29"/>
-          <w:sz-cs w:val="29"/>
-          <w:b/>
-        </w:rPr>
-        <w:t xml:space="preserve"/>
-        <w:tab/>
         <w:t xml:space="preserve">c</w:t>
         <w:tab/>
         <w:t xml:space="preserve"/>
@@ -758,19 +787,9 @@
           <w:rFonts w:ascii="Arial" w:hAnsi="Arial" w:cs="Arial"/>
           <w:sz w:val="29"/>
           <w:sz-cs w:val="29"/>
-          <w:b/>
-          <w:spacing w:val="0"/>
-        </w:rPr>
-        <w:t xml:space="preserve">Provide transfer receipts</w:t>
-      </w:r>
-      <w:r>
-        <w:rPr>
-          <w:rFonts w:ascii="Arial" w:hAnsi="Arial" w:cs="Arial"/>
-          <w:sz w:val="29"/>
-          <w:sz-cs w:val="29"/>
-          <w:spacing w:val="0"/>
-        </w:rPr>
-        <w:t xml:space="preserve"> showing the ultimate recipient of these funds.</w:t>
+          <w:spacing w:val="0"/>
+        </w:rPr>
+        <w:t xml:space="preserve">If "No", explain the specific purpose of the Â£3,524 remittances and provide transfer receipts showing the ultimate recipient.</w:t>
       </w:r>
     </w:p>
     <w:p>

</xml_diff>